<commit_message>
updated minutes, sept 13
</commit_message>
<xml_diff>
--- a/meetingMinutes.docx
+++ b/meetingMinutes.docx
@@ -267,6 +267,93 @@
         </w:rPr>
         <w:t>Planned box design (front, back, sides).</w:t>
       </w:r>
+    </w:p>
+    <w:p>
+      <w:pPr>
+        <w:jc w:val="center"/>
+        <w:rPr>
+          <w:rFonts w:ascii="Times New Roman" w:hAnsi="Times New Roman" w:cs="Times New Roman"/>
+        </w:rPr>
+      </w:pPr>
+    </w:p>
+    <w:p>
+      <w:pPr>
+        <w:jc w:val="center"/>
+        <w:rPr>
+          <w:rFonts w:ascii="Times New Roman" w:hAnsi="Times New Roman" w:cs="Times New Roman"/>
+        </w:rPr>
+      </w:pPr>
+      <w:r>
+        <w:rPr>
+          <w:rFonts w:ascii="Times New Roman" w:hAnsi="Times New Roman" w:cs="Times New Roman"/>
+        </w:rPr>
+        <w:t>September 13</w:t>
+      </w:r>
+      <w:r>
+        <w:rPr>
+          <w:rFonts w:ascii="Times New Roman" w:hAnsi="Times New Roman" w:cs="Times New Roman"/>
+          <w:vertAlign w:val="superscript"/>
+        </w:rPr>
+        <w:t>th</w:t>
+      </w:r>
+      <w:r>
+        <w:rPr>
+          <w:rFonts w:ascii="Times New Roman" w:hAnsi="Times New Roman" w:cs="Times New Roman"/>
+        </w:rPr>
+        <w:t>:</w:t>
+      </w:r>
+    </w:p>
+    <w:p>
+      <w:pPr>
+        <w:jc w:val="center"/>
+        <w:rPr>
+          <w:rFonts w:ascii="Times New Roman" w:hAnsi="Times New Roman" w:cs="Times New Roman"/>
+        </w:rPr>
+      </w:pPr>
+    </w:p>
+    <w:p>
+      <w:pPr>
+        <w:jc w:val="center"/>
+        <w:rPr>
+          <w:rFonts w:ascii="Times New Roman" w:hAnsi="Times New Roman" w:cs="Times New Roman"/>
+        </w:rPr>
+      </w:pPr>
+      <w:r>
+        <w:rPr>
+          <w:rFonts w:ascii="Times New Roman" w:hAnsi="Times New Roman" w:cs="Times New Roman"/>
+        </w:rPr>
+        <w:t>Finished box, created script for commercial.</w:t>
+      </w:r>
+    </w:p>
+    <w:p>
+      <w:pPr>
+        <w:jc w:val="center"/>
+        <w:rPr>
+          <w:rFonts w:ascii="Times New Roman" w:hAnsi="Times New Roman" w:cs="Times New Roman"/>
+        </w:rPr>
+      </w:pPr>
+    </w:p>
+    <w:p>
+      <w:pPr>
+        <w:jc w:val="center"/>
+        <w:rPr>
+          <w:rFonts w:ascii="Times New Roman" w:hAnsi="Times New Roman" w:cs="Times New Roman"/>
+        </w:rPr>
+      </w:pPr>
+      <w:r>
+        <w:rPr>
+          <w:rFonts w:ascii="Times New Roman" w:hAnsi="Times New Roman" w:cs="Times New Roman"/>
+        </w:rPr>
+        <w:t>Switched over to bootstrap for landing page. Re-evaluated style and placements for landing page.</w:t>
+      </w:r>
+    </w:p>
+    <w:p>
+      <w:pPr>
+        <w:jc w:val="center"/>
+        <w:rPr>
+          <w:rFonts w:ascii="Times New Roman" w:hAnsi="Times New Roman" w:cs="Times New Roman"/>
+        </w:rPr>
+      </w:pPr>
     </w:p>
     <w:p>
       <w:pPr>

</xml_diff>

<commit_message>
updated minutes, sept 15
</commit_message>
<xml_diff>
--- a/meetingMinutes.docx
+++ b/meetingMinutes.docx
@@ -281,17 +281,23 @@
         <w:jc w:val="center"/>
         <w:rPr>
           <w:rFonts w:ascii="Times New Roman" w:hAnsi="Times New Roman" w:cs="Times New Roman"/>
-        </w:rPr>
-      </w:pPr>
-      <w:r>
-        <w:rPr>
-          <w:rFonts w:ascii="Times New Roman" w:hAnsi="Times New Roman" w:cs="Times New Roman"/>
+          <w:b/>
+          <w:bCs/>
+        </w:rPr>
+      </w:pPr>
+      <w:r>
+        <w:rPr>
+          <w:rFonts w:ascii="Times New Roman" w:hAnsi="Times New Roman" w:cs="Times New Roman"/>
+          <w:b/>
+          <w:bCs/>
         </w:rPr>
         <w:t>September 13</w:t>
       </w:r>
       <w:r>
         <w:rPr>
           <w:rFonts w:ascii="Times New Roman" w:hAnsi="Times New Roman" w:cs="Times New Roman"/>
+          <w:b/>
+          <w:bCs/>
           <w:vertAlign w:val="superscript"/>
         </w:rPr>
         <w:t>th</w:t>
@@ -299,6 +305,8 @@
       <w:r>
         <w:rPr>
           <w:rFonts w:ascii="Times New Roman" w:hAnsi="Times New Roman" w:cs="Times New Roman"/>
+          <w:b/>
+          <w:bCs/>
         </w:rPr>
         <w:t>:</w:t>
       </w:r>
@@ -345,6 +353,109 @@
           <w:rFonts w:ascii="Times New Roman" w:hAnsi="Times New Roman" w:cs="Times New Roman"/>
         </w:rPr>
         <w:t>Switched over to bootstrap for landing page. Re-evaluated style and placements for landing page.</w:t>
+      </w:r>
+    </w:p>
+    <w:p>
+      <w:pPr>
+        <w:jc w:val="center"/>
+        <w:rPr>
+          <w:rFonts w:ascii="Times New Roman" w:hAnsi="Times New Roman" w:cs="Times New Roman"/>
+        </w:rPr>
+      </w:pPr>
+    </w:p>
+    <w:p>
+      <w:pPr>
+        <w:jc w:val="center"/>
+        <w:rPr>
+          <w:rFonts w:ascii="Times New Roman" w:hAnsi="Times New Roman" w:cs="Times New Roman"/>
+          <w:b/>
+          <w:bCs/>
+        </w:rPr>
+      </w:pPr>
+      <w:r>
+        <w:rPr>
+          <w:rFonts w:ascii="Times New Roman" w:hAnsi="Times New Roman" w:cs="Times New Roman"/>
+          <w:b/>
+          <w:bCs/>
+        </w:rPr>
+        <w:t>September</w:t>
+      </w:r>
+      <w:r>
+        <w:rPr>
+          <w:rFonts w:ascii="Times New Roman" w:hAnsi="Times New Roman" w:cs="Times New Roman"/>
+          <w:b/>
+          <w:bCs/>
+        </w:rPr>
+        <w:t xml:space="preserve"> 15</w:t>
+      </w:r>
+      <w:r>
+        <w:rPr>
+          <w:rFonts w:ascii="Times New Roman" w:hAnsi="Times New Roman" w:cs="Times New Roman"/>
+          <w:b/>
+          <w:bCs/>
+          <w:vertAlign w:val="superscript"/>
+        </w:rPr>
+        <w:t>th</w:t>
+      </w:r>
+      <w:r>
+        <w:rPr>
+          <w:rFonts w:ascii="Times New Roman" w:hAnsi="Times New Roman" w:cs="Times New Roman"/>
+          <w:b/>
+          <w:bCs/>
+        </w:rPr>
+        <w:t xml:space="preserve">: </w:t>
+      </w:r>
+    </w:p>
+    <w:p>
+      <w:pPr>
+        <w:jc w:val="center"/>
+        <w:rPr>
+          <w:rFonts w:ascii="Times New Roman" w:hAnsi="Times New Roman" w:cs="Times New Roman"/>
+          <w:b/>
+          <w:bCs/>
+        </w:rPr>
+      </w:pPr>
+    </w:p>
+    <w:p>
+      <w:pPr>
+        <w:jc w:val="center"/>
+        <w:rPr>
+          <w:rFonts w:ascii="Times New Roman" w:hAnsi="Times New Roman" w:cs="Times New Roman"/>
+        </w:rPr>
+      </w:pPr>
+      <w:r>
+        <w:rPr>
+          <w:rFonts w:ascii="Times New Roman" w:hAnsi="Times New Roman" w:cs="Times New Roman"/>
+        </w:rPr>
+        <w:t>Finished landing page, tweaked background.</w:t>
+      </w:r>
+    </w:p>
+    <w:p>
+      <w:pPr>
+        <w:jc w:val="center"/>
+        <w:rPr>
+          <w:rFonts w:ascii="Times New Roman" w:hAnsi="Times New Roman" w:cs="Times New Roman"/>
+        </w:rPr>
+      </w:pPr>
+    </w:p>
+    <w:p>
+      <w:pPr>
+        <w:jc w:val="center"/>
+        <w:rPr>
+          <w:rFonts w:ascii="Times New Roman" w:hAnsi="Times New Roman" w:cs="Times New Roman"/>
+        </w:rPr>
+      </w:pPr>
+      <w:r>
+        <w:rPr>
+          <w:rFonts w:ascii="Times New Roman" w:hAnsi="Times New Roman" w:cs="Times New Roman"/>
+        </w:rPr>
+        <w:t>Finished</w:t>
+      </w:r>
+      <w:r>
+        <w:rPr>
+          <w:rFonts w:ascii="Times New Roman" w:hAnsi="Times New Roman" w:cs="Times New Roman"/>
+        </w:rPr>
+        <w:t xml:space="preserve"> script including camera angles, lines, location, etc.</w:t>
       </w:r>
     </w:p>
     <w:p>

</xml_diff>

<commit_message>
updated minutes, sept. 29
</commit_message>
<xml_diff>
--- a/meetingMinutes.docx
+++ b/meetingMinutes.docx
@@ -471,8 +471,144 @@
         <w:jc w:val="center"/>
         <w:rPr>
           <w:rFonts w:ascii="Times New Roman" w:hAnsi="Times New Roman" w:cs="Times New Roman"/>
-        </w:rPr>
-      </w:pPr>
+          <w:b/>
+          <w:bCs/>
+        </w:rPr>
+      </w:pPr>
+      <w:r>
+        <w:rPr>
+          <w:rFonts w:ascii="Times New Roman" w:hAnsi="Times New Roman" w:cs="Times New Roman"/>
+          <w:b/>
+          <w:bCs/>
+        </w:rPr>
+        <w:t>September 22</w:t>
+      </w:r>
+      <w:r>
+        <w:rPr>
+          <w:rFonts w:ascii="Times New Roman" w:hAnsi="Times New Roman" w:cs="Times New Roman"/>
+          <w:b/>
+          <w:bCs/>
+          <w:vertAlign w:val="superscript"/>
+        </w:rPr>
+        <w:t>nd</w:t>
+      </w:r>
+      <w:r>
+        <w:rPr>
+          <w:rFonts w:ascii="Times New Roman" w:hAnsi="Times New Roman" w:cs="Times New Roman"/>
+          <w:b/>
+          <w:bCs/>
+        </w:rPr>
+        <w:t xml:space="preserve">: </w:t>
+      </w:r>
+    </w:p>
+    <w:p>
+      <w:pPr>
+        <w:jc w:val="center"/>
+        <w:rPr>
+          <w:rFonts w:ascii="Times New Roman" w:hAnsi="Times New Roman" w:cs="Times New Roman"/>
+        </w:rPr>
+      </w:pPr>
+    </w:p>
+    <w:p>
+      <w:pPr>
+        <w:jc w:val="center"/>
+        <w:rPr>
+          <w:rFonts w:ascii="Times New Roman" w:hAnsi="Times New Roman" w:cs="Times New Roman"/>
+        </w:rPr>
+      </w:pPr>
+      <w:r>
+        <w:rPr>
+          <w:rFonts w:ascii="Times New Roman" w:hAnsi="Times New Roman" w:cs="Times New Roman"/>
+        </w:rPr>
+        <w:t>Brainstormed interview questions and types of personas</w:t>
+      </w:r>
+    </w:p>
+    <w:p>
+      <w:pPr>
+        <w:jc w:val="center"/>
+        <w:rPr>
+          <w:rFonts w:ascii="Times New Roman" w:hAnsi="Times New Roman" w:cs="Times New Roman"/>
+        </w:rPr>
+      </w:pPr>
+    </w:p>
+    <w:p>
+      <w:pPr>
+        <w:jc w:val="center"/>
+        <w:rPr>
+          <w:rFonts w:ascii="Times New Roman" w:hAnsi="Times New Roman" w:cs="Times New Roman"/>
+          <w:b/>
+          <w:bCs/>
+        </w:rPr>
+      </w:pPr>
+      <w:r>
+        <w:rPr>
+          <w:rFonts w:ascii="Times New Roman" w:hAnsi="Times New Roman" w:cs="Times New Roman"/>
+          <w:b/>
+          <w:bCs/>
+        </w:rPr>
+        <w:t>September 29</w:t>
+      </w:r>
+      <w:r>
+        <w:rPr>
+          <w:rFonts w:ascii="Times New Roman" w:hAnsi="Times New Roman" w:cs="Times New Roman"/>
+          <w:b/>
+          <w:bCs/>
+          <w:vertAlign w:val="superscript"/>
+        </w:rPr>
+        <w:t>th</w:t>
+      </w:r>
+      <w:r>
+        <w:rPr>
+          <w:rFonts w:ascii="Times New Roman" w:hAnsi="Times New Roman" w:cs="Times New Roman"/>
+          <w:b/>
+          <w:bCs/>
+        </w:rPr>
+        <w:t xml:space="preserve">: </w:t>
+      </w:r>
+    </w:p>
+    <w:p>
+      <w:pPr>
+        <w:jc w:val="center"/>
+        <w:rPr>
+          <w:rFonts w:ascii="Times New Roman" w:hAnsi="Times New Roman" w:cs="Times New Roman"/>
+        </w:rPr>
+      </w:pPr>
+    </w:p>
+    <w:p>
+      <w:pPr>
+        <w:jc w:val="center"/>
+        <w:rPr>
+          <w:rFonts w:ascii="Times New Roman" w:hAnsi="Times New Roman" w:cs="Times New Roman"/>
+        </w:rPr>
+      </w:pPr>
+      <w:r>
+        <w:rPr>
+          <w:rFonts w:ascii="Times New Roman" w:hAnsi="Times New Roman" w:cs="Times New Roman"/>
+        </w:rPr>
+        <w:t>Added design artifacts tab on webpage containing links to pages with interviews, personas, etc.</w:t>
+      </w:r>
+    </w:p>
+    <w:p>
+      <w:pPr>
+        <w:jc w:val="center"/>
+        <w:rPr>
+          <w:rFonts w:ascii="Times New Roman" w:hAnsi="Times New Roman" w:cs="Times New Roman"/>
+        </w:rPr>
+      </w:pPr>
+    </w:p>
+    <w:p>
+      <w:pPr>
+        <w:jc w:val="center"/>
+        <w:rPr>
+          <w:rFonts w:ascii="Times New Roman" w:hAnsi="Times New Roman" w:cs="Times New Roman"/>
+        </w:rPr>
+      </w:pPr>
+      <w:r>
+        <w:rPr>
+          <w:rFonts w:ascii="Times New Roman" w:hAnsi="Times New Roman" w:cs="Times New Roman"/>
+        </w:rPr>
+        <w:t>Fleshed out interview questions and made a general survey.</w:t>
+      </w:r>
     </w:p>
     <w:sectPr>
       <w:pgSz w:w="12240" w:h="15840"/>

</xml_diff>

<commit_message>
updated minutes, oct 4
</commit_message>
<xml_diff>
--- a/meetingMinutes.docx
+++ b/meetingMinutes.docx
@@ -609,6 +609,109 @@
         </w:rPr>
         <w:t>Fleshed out interview questions and made a general survey.</w:t>
       </w:r>
+    </w:p>
+    <w:p>
+      <w:pPr>
+        <w:jc w:val="center"/>
+        <w:rPr>
+          <w:rFonts w:ascii="Times New Roman" w:hAnsi="Times New Roman" w:cs="Times New Roman"/>
+        </w:rPr>
+      </w:pPr>
+    </w:p>
+    <w:p>
+      <w:pPr>
+        <w:jc w:val="center"/>
+        <w:rPr>
+          <w:rFonts w:ascii="Times New Roman" w:hAnsi="Times New Roman" w:cs="Times New Roman"/>
+          <w:b/>
+          <w:bCs/>
+        </w:rPr>
+      </w:pPr>
+      <w:r>
+        <w:rPr>
+          <w:rFonts w:ascii="Times New Roman" w:hAnsi="Times New Roman" w:cs="Times New Roman"/>
+          <w:b/>
+          <w:bCs/>
+        </w:rPr>
+        <w:t>October 4</w:t>
+      </w:r>
+      <w:r>
+        <w:rPr>
+          <w:rFonts w:ascii="Times New Roman" w:hAnsi="Times New Roman" w:cs="Times New Roman"/>
+          <w:b/>
+          <w:bCs/>
+          <w:vertAlign w:val="superscript"/>
+        </w:rPr>
+        <w:t>th</w:t>
+      </w:r>
+      <w:r>
+        <w:rPr>
+          <w:rFonts w:ascii="Times New Roman" w:hAnsi="Times New Roman" w:cs="Times New Roman"/>
+          <w:b/>
+          <w:bCs/>
+        </w:rPr>
+        <w:t>:</w:t>
+      </w:r>
+    </w:p>
+    <w:p>
+      <w:pPr>
+        <w:jc w:val="center"/>
+        <w:rPr>
+          <w:rFonts w:ascii="Times New Roman" w:hAnsi="Times New Roman" w:cs="Times New Roman"/>
+          <w:b/>
+          <w:bCs/>
+        </w:rPr>
+      </w:pPr>
+    </w:p>
+    <w:p>
+      <w:pPr>
+        <w:jc w:val="center"/>
+        <w:rPr>
+          <w:rFonts w:ascii="Times New Roman" w:hAnsi="Times New Roman" w:cs="Times New Roman"/>
+        </w:rPr>
+      </w:pPr>
+      <w:r>
+        <w:rPr>
+          <w:rFonts w:ascii="Times New Roman" w:hAnsi="Times New Roman" w:cs="Times New Roman"/>
+        </w:rPr>
+        <w:t>Revised product description, vision, etc.</w:t>
+      </w:r>
+      <w:r>
+        <w:rPr>
+          <w:rFonts w:ascii="Times New Roman" w:hAnsi="Times New Roman" w:cs="Times New Roman"/>
+        </w:rPr>
+        <w:t xml:space="preserve"> on README.md.</w:t>
+      </w:r>
+    </w:p>
+    <w:p>
+      <w:pPr>
+        <w:jc w:val="center"/>
+        <w:rPr>
+          <w:rFonts w:ascii="Times New Roman" w:hAnsi="Times New Roman" w:cs="Times New Roman"/>
+        </w:rPr>
+      </w:pPr>
+    </w:p>
+    <w:p>
+      <w:pPr>
+        <w:jc w:val="center"/>
+        <w:rPr>
+          <w:rFonts w:ascii="Times New Roman" w:hAnsi="Times New Roman" w:cs="Times New Roman"/>
+        </w:rPr>
+      </w:pPr>
+      <w:r>
+        <w:rPr>
+          <w:rFonts w:ascii="Times New Roman" w:hAnsi="Times New Roman" w:cs="Times New Roman"/>
+        </w:rPr>
+        <w:t>Updated folder structure for documents and code.</w:t>
+      </w:r>
+    </w:p>
+    <w:p>
+      <w:pPr>
+        <w:jc w:val="center"/>
+        <w:rPr>
+          <w:rFonts w:ascii="Times New Roman" w:hAnsi="Times New Roman" w:cs="Times New Roman"/>
+        </w:rPr>
+      </w:pPr>
     </w:p>
     <w:sectPr>
       <w:pgSz w:w="12240" w:h="15840"/>

</xml_diff>

<commit_message>
updated minutes, oct 6
</commit_message>
<xml_diff>
--- a/meetingMinutes.docx
+++ b/meetingMinutes.docx
@@ -703,6 +703,122 @@
           <w:rFonts w:ascii="Times New Roman" w:hAnsi="Times New Roman" w:cs="Times New Roman"/>
         </w:rPr>
         <w:t>Updated folder structure for documents and code.</w:t>
+      </w:r>
+    </w:p>
+    <w:p>
+      <w:pPr>
+        <w:jc w:val="center"/>
+        <w:rPr>
+          <w:rFonts w:ascii="Times New Roman" w:hAnsi="Times New Roman" w:cs="Times New Roman"/>
+        </w:rPr>
+      </w:pPr>
+    </w:p>
+    <w:p>
+      <w:pPr>
+        <w:jc w:val="center"/>
+        <w:rPr>
+          <w:rFonts w:ascii="Times New Roman" w:hAnsi="Times New Roman" w:cs="Times New Roman"/>
+          <w:b/>
+          <w:bCs/>
+        </w:rPr>
+      </w:pPr>
+      <w:r>
+        <w:rPr>
+          <w:rFonts w:ascii="Times New Roman" w:hAnsi="Times New Roman" w:cs="Times New Roman"/>
+          <w:b/>
+          <w:bCs/>
+        </w:rPr>
+        <w:lastRenderedPageBreak/>
+        <w:t>October 6</w:t>
+      </w:r>
+      <w:r>
+        <w:rPr>
+          <w:rFonts w:ascii="Times New Roman" w:hAnsi="Times New Roman" w:cs="Times New Roman"/>
+          <w:b/>
+          <w:bCs/>
+          <w:vertAlign w:val="superscript"/>
+        </w:rPr>
+        <w:t>th</w:t>
+      </w:r>
+      <w:r>
+        <w:rPr>
+          <w:rFonts w:ascii="Times New Roman" w:hAnsi="Times New Roman" w:cs="Times New Roman"/>
+          <w:b/>
+          <w:bCs/>
+        </w:rPr>
+        <w:t>:</w:t>
+      </w:r>
+    </w:p>
+    <w:p>
+      <w:pPr>
+        <w:jc w:val="center"/>
+        <w:rPr>
+          <w:rFonts w:ascii="Times New Roman" w:hAnsi="Times New Roman" w:cs="Times New Roman"/>
+        </w:rPr>
+      </w:pPr>
+    </w:p>
+    <w:p>
+      <w:pPr>
+        <w:jc w:val="center"/>
+        <w:rPr>
+          <w:rFonts w:ascii="Times New Roman" w:hAnsi="Times New Roman" w:cs="Times New Roman"/>
+        </w:rPr>
+      </w:pPr>
+      <w:r>
+        <w:rPr>
+          <w:rFonts w:ascii="Times New Roman" w:hAnsi="Times New Roman" w:cs="Times New Roman"/>
+        </w:rPr>
+        <w:t xml:space="preserve">Uploaded React app project to </w:t>
+      </w:r>
+      <w:proofErr w:type="spellStart"/>
+      <w:r>
+        <w:rPr>
+          <w:rFonts w:ascii="Times New Roman" w:hAnsi="Times New Roman" w:cs="Times New Roman"/>
+        </w:rPr>
+        <w:t>Github</w:t>
+      </w:r>
+      <w:proofErr w:type="spellEnd"/>
+      <w:r>
+        <w:rPr>
+          <w:rFonts w:ascii="Times New Roman" w:hAnsi="Times New Roman" w:cs="Times New Roman"/>
+        </w:rPr>
+        <w:t xml:space="preserve"> under </w:t>
+      </w:r>
+      <w:proofErr w:type="spellStart"/>
+      <w:r>
+        <w:rPr>
+          <w:rFonts w:ascii="Times New Roman" w:hAnsi="Times New Roman" w:cs="Times New Roman"/>
+        </w:rPr>
+        <w:t>AccountAid</w:t>
+      </w:r>
+      <w:proofErr w:type="spellEnd"/>
+      <w:r>
+        <w:rPr>
+          <w:rFonts w:ascii="Times New Roman" w:hAnsi="Times New Roman" w:cs="Times New Roman"/>
+        </w:rPr>
+        <w:t>-React folder.</w:t>
+      </w:r>
+    </w:p>
+    <w:p>
+      <w:pPr>
+        <w:jc w:val="center"/>
+        <w:rPr>
+          <w:rFonts w:ascii="Times New Roman" w:hAnsi="Times New Roman" w:cs="Times New Roman"/>
+        </w:rPr>
+      </w:pPr>
+    </w:p>
+    <w:p>
+      <w:pPr>
+        <w:jc w:val="center"/>
+        <w:rPr>
+          <w:rFonts w:ascii="Times New Roman" w:hAnsi="Times New Roman" w:cs="Times New Roman"/>
+        </w:rPr>
+      </w:pPr>
+      <w:r>
+        <w:rPr>
+          <w:rFonts w:ascii="Times New Roman" w:hAnsi="Times New Roman" w:cs="Times New Roman"/>
+        </w:rPr>
+        <w:t>Created three personas for the webpage</w:t>
       </w:r>
     </w:p>
     <w:p>

</xml_diff>

<commit_message>
updated minutes. oct 11
</commit_message>
<xml_diff>
--- a/meetingMinutes.docx
+++ b/meetingMinutes.docx
@@ -828,6 +828,65 @@
           <w:rFonts w:ascii="Times New Roman" w:hAnsi="Times New Roman" w:cs="Times New Roman"/>
         </w:rPr>
       </w:pPr>
+    </w:p>
+    <w:p>
+      <w:pPr>
+        <w:jc w:val="center"/>
+        <w:rPr>
+          <w:rFonts w:ascii="Times New Roman" w:hAnsi="Times New Roman" w:cs="Times New Roman"/>
+          <w:b/>
+          <w:bCs/>
+        </w:rPr>
+      </w:pPr>
+      <w:r>
+        <w:rPr>
+          <w:rFonts w:ascii="Times New Roman" w:hAnsi="Times New Roman" w:cs="Times New Roman"/>
+          <w:b/>
+          <w:bCs/>
+        </w:rPr>
+        <w:t>October 11</w:t>
+      </w:r>
+      <w:r>
+        <w:rPr>
+          <w:rFonts w:ascii="Times New Roman" w:hAnsi="Times New Roman" w:cs="Times New Roman"/>
+          <w:b/>
+          <w:bCs/>
+          <w:vertAlign w:val="superscript"/>
+        </w:rPr>
+        <w:t>th</w:t>
+      </w:r>
+      <w:r>
+        <w:rPr>
+          <w:rFonts w:ascii="Times New Roman" w:hAnsi="Times New Roman" w:cs="Times New Roman"/>
+          <w:b/>
+          <w:bCs/>
+        </w:rPr>
+        <w:t>:</w:t>
+      </w:r>
+    </w:p>
+    <w:p>
+      <w:pPr>
+        <w:jc w:val="center"/>
+        <w:rPr>
+          <w:rFonts w:ascii="Times New Roman" w:hAnsi="Times New Roman" w:cs="Times New Roman"/>
+          <w:b/>
+          <w:bCs/>
+        </w:rPr>
+      </w:pPr>
+    </w:p>
+    <w:p>
+      <w:pPr>
+        <w:jc w:val="center"/>
+        <w:rPr>
+          <w:rFonts w:ascii="Times New Roman" w:hAnsi="Times New Roman" w:cs="Times New Roman"/>
+        </w:rPr>
+      </w:pPr>
+      <w:r>
+        <w:rPr>
+          <w:rFonts w:ascii="Times New Roman" w:hAnsi="Times New Roman" w:cs="Times New Roman"/>
+        </w:rPr>
+        <w:t>Worked on scenarios and personas during class.</w:t>
+      </w:r>
     </w:p>
     <w:sectPr>
       <w:pgSz w:w="12240" w:h="15840"/>

</xml_diff>

<commit_message>
updated minutes oct 25
</commit_message>
<xml_diff>
--- a/meetingMinutes.docx
+++ b/meetingMinutes.docx
@@ -886,6 +886,113 @@
           <w:rFonts w:ascii="Times New Roman" w:hAnsi="Times New Roman" w:cs="Times New Roman"/>
         </w:rPr>
         <w:t>Worked on scenarios and personas during class.</w:t>
+      </w:r>
+    </w:p>
+    <w:p>
+      <w:pPr>
+        <w:jc w:val="center"/>
+        <w:rPr>
+          <w:rFonts w:ascii="Times New Roman" w:hAnsi="Times New Roman" w:cs="Times New Roman"/>
+        </w:rPr>
+      </w:pPr>
+    </w:p>
+    <w:p>
+      <w:pPr>
+        <w:jc w:val="center"/>
+        <w:rPr>
+          <w:rFonts w:ascii="Times New Roman" w:hAnsi="Times New Roman" w:cs="Times New Roman"/>
+          <w:b/>
+          <w:bCs/>
+        </w:rPr>
+      </w:pPr>
+      <w:r>
+        <w:rPr>
+          <w:rFonts w:ascii="Times New Roman" w:hAnsi="Times New Roman" w:cs="Times New Roman"/>
+          <w:b/>
+          <w:bCs/>
+        </w:rPr>
+        <w:t>October 25</w:t>
+      </w:r>
+      <w:r>
+        <w:rPr>
+          <w:rFonts w:ascii="Times New Roman" w:hAnsi="Times New Roman" w:cs="Times New Roman"/>
+          <w:b/>
+          <w:bCs/>
+          <w:vertAlign w:val="superscript"/>
+        </w:rPr>
+        <w:t>th</w:t>
+      </w:r>
+      <w:r>
+        <w:rPr>
+          <w:rFonts w:ascii="Times New Roman" w:hAnsi="Times New Roman" w:cs="Times New Roman"/>
+          <w:b/>
+          <w:bCs/>
+        </w:rPr>
+        <w:t>:</w:t>
+      </w:r>
+    </w:p>
+    <w:p>
+      <w:pPr>
+        <w:jc w:val="center"/>
+        <w:rPr>
+          <w:rFonts w:ascii="Times New Roman" w:hAnsi="Times New Roman" w:cs="Times New Roman"/>
+          <w:b/>
+          <w:bCs/>
+        </w:rPr>
+      </w:pPr>
+    </w:p>
+    <w:p>
+      <w:pPr>
+        <w:jc w:val="center"/>
+        <w:rPr>
+          <w:rFonts w:ascii="Times New Roman" w:hAnsi="Times New Roman" w:cs="Times New Roman"/>
+        </w:rPr>
+      </w:pPr>
+      <w:r>
+        <w:rPr>
+          <w:rFonts w:ascii="Times New Roman" w:hAnsi="Times New Roman" w:cs="Times New Roman"/>
+        </w:rPr>
+        <w:t>Outline</w:t>
+      </w:r>
+      <w:r>
+        <w:rPr>
+          <w:rFonts w:ascii="Times New Roman" w:hAnsi="Times New Roman" w:cs="Times New Roman"/>
+        </w:rPr>
+        <w:t>d</w:t>
+      </w:r>
+      <w:r>
+        <w:rPr>
+          <w:rFonts w:ascii="Times New Roman" w:hAnsi="Times New Roman" w:cs="Times New Roman"/>
+        </w:rPr>
+        <w:t xml:space="preserve"> architectural design</w:t>
+      </w:r>
+      <w:r>
+        <w:rPr>
+          <w:rFonts w:ascii="Times New Roman" w:hAnsi="Times New Roman" w:cs="Times New Roman"/>
+        </w:rPr>
+        <w:t>, prototype components, and selected features.</w:t>
+      </w:r>
+    </w:p>
+    <w:p>
+      <w:pPr>
+        <w:jc w:val="center"/>
+        <w:rPr>
+          <w:rFonts w:ascii="Times New Roman" w:hAnsi="Times New Roman" w:cs="Times New Roman"/>
+        </w:rPr>
+      </w:pPr>
+    </w:p>
+    <w:p>
+      <w:pPr>
+        <w:jc w:val="center"/>
+        <w:rPr>
+          <w:rFonts w:ascii="Times New Roman" w:hAnsi="Times New Roman" w:cs="Times New Roman"/>
+        </w:rPr>
+      </w:pPr>
+      <w:r>
+        <w:rPr>
+          <w:rFonts w:ascii="Times New Roman" w:hAnsi="Times New Roman" w:cs="Times New Roman"/>
+        </w:rPr>
+        <w:t xml:space="preserve">Began working on features in react. </w:t>
       </w:r>
     </w:p>
     <w:sectPr>

</xml_diff>

<commit_message>
updated minutes, nov 1
</commit_message>
<xml_diff>
--- a/meetingMinutes.docx
+++ b/meetingMinutes.docx
@@ -993,6 +993,129 @@
           <w:rFonts w:ascii="Times New Roman" w:hAnsi="Times New Roman" w:cs="Times New Roman"/>
         </w:rPr>
         <w:t xml:space="preserve">Began working on features in react. </w:t>
+      </w:r>
+    </w:p>
+    <w:p>
+      <w:pPr>
+        <w:jc w:val="center"/>
+        <w:rPr>
+          <w:rFonts w:ascii="Times New Roman" w:hAnsi="Times New Roman" w:cs="Times New Roman"/>
+        </w:rPr>
+      </w:pPr>
+    </w:p>
+    <w:p>
+      <w:pPr>
+        <w:jc w:val="center"/>
+        <w:rPr>
+          <w:rFonts w:ascii="Times New Roman" w:hAnsi="Times New Roman" w:cs="Times New Roman"/>
+          <w:b/>
+          <w:bCs/>
+        </w:rPr>
+      </w:pPr>
+      <w:r>
+        <w:rPr>
+          <w:rFonts w:ascii="Times New Roman" w:hAnsi="Times New Roman" w:cs="Times New Roman"/>
+          <w:b/>
+          <w:bCs/>
+        </w:rPr>
+        <w:t>November 1</w:t>
+      </w:r>
+      <w:r>
+        <w:rPr>
+          <w:rFonts w:ascii="Times New Roman" w:hAnsi="Times New Roman" w:cs="Times New Roman"/>
+          <w:b/>
+          <w:bCs/>
+          <w:vertAlign w:val="superscript"/>
+        </w:rPr>
+        <w:t>st</w:t>
+      </w:r>
+      <w:r>
+        <w:rPr>
+          <w:rFonts w:ascii="Times New Roman" w:hAnsi="Times New Roman" w:cs="Times New Roman"/>
+          <w:b/>
+          <w:bCs/>
+        </w:rPr>
+        <w:t xml:space="preserve">: </w:t>
+      </w:r>
+    </w:p>
+    <w:p>
+      <w:pPr>
+        <w:jc w:val="center"/>
+        <w:rPr>
+          <w:rFonts w:ascii="Times New Roman" w:hAnsi="Times New Roman" w:cs="Times New Roman"/>
+        </w:rPr>
+      </w:pPr>
+    </w:p>
+    <w:p>
+      <w:pPr>
+        <w:jc w:val="center"/>
+        <w:rPr>
+          <w:rFonts w:ascii="Times New Roman" w:hAnsi="Times New Roman" w:cs="Times New Roman"/>
+        </w:rPr>
+      </w:pPr>
+      <w:r>
+        <w:rPr>
+          <w:rFonts w:ascii="Times New Roman" w:hAnsi="Times New Roman" w:cs="Times New Roman"/>
+        </w:rPr>
+        <w:t xml:space="preserve">Brainstorming factors for database connections/architecture (balance, </w:t>
+      </w:r>
+      <w:proofErr w:type="spellStart"/>
+      <w:r>
+        <w:rPr>
+          <w:rFonts w:ascii="Times New Roman" w:hAnsi="Times New Roman" w:cs="Times New Roman"/>
+        </w:rPr>
+        <w:t>userID</w:t>
+      </w:r>
+      <w:proofErr w:type="spellEnd"/>
+      <w:r>
+        <w:rPr>
+          <w:rFonts w:ascii="Times New Roman" w:hAnsi="Times New Roman" w:cs="Times New Roman"/>
+        </w:rPr>
+        <w:t>, etc.)</w:t>
+      </w:r>
+    </w:p>
+    <w:p>
+      <w:pPr>
+        <w:jc w:val="center"/>
+        <w:rPr>
+          <w:rFonts w:ascii="Times New Roman" w:hAnsi="Times New Roman" w:cs="Times New Roman"/>
+        </w:rPr>
+      </w:pPr>
+    </w:p>
+    <w:p>
+      <w:pPr>
+        <w:jc w:val="center"/>
+        <w:rPr>
+          <w:rFonts w:ascii="Times New Roman" w:hAnsi="Times New Roman" w:cs="Times New Roman"/>
+        </w:rPr>
+      </w:pPr>
+      <w:r>
+        <w:rPr>
+          <w:rFonts w:ascii="Times New Roman" w:hAnsi="Times New Roman" w:cs="Times New Roman"/>
+        </w:rPr>
+        <w:t>Brainstorming potential containers.</w:t>
+      </w:r>
+    </w:p>
+    <w:p>
+      <w:pPr>
+        <w:jc w:val="center"/>
+        <w:rPr>
+          <w:rFonts w:ascii="Times New Roman" w:hAnsi="Times New Roman" w:cs="Times New Roman"/>
+        </w:rPr>
+      </w:pPr>
+    </w:p>
+    <w:p>
+      <w:pPr>
+        <w:jc w:val="center"/>
+        <w:rPr>
+          <w:rFonts w:ascii="Times New Roman" w:hAnsi="Times New Roman" w:cs="Times New Roman"/>
+        </w:rPr>
+      </w:pPr>
+      <w:r>
+        <w:rPr>
+          <w:rFonts w:ascii="Times New Roman" w:hAnsi="Times New Roman" w:cs="Times New Roman"/>
+        </w:rPr>
+        <w:t>Research for unit testing.</w:t>
       </w:r>
     </w:p>
     <w:sectPr>

</xml_diff>

<commit_message>
updated minutes, nov 15
</commit_message>
<xml_diff>
--- a/meetingMinutes.docx
+++ b/meetingMinutes.docx
@@ -1116,6 +1116,158 @@
           <w:rFonts w:ascii="Times New Roman" w:hAnsi="Times New Roman" w:cs="Times New Roman"/>
         </w:rPr>
         <w:t>Research for unit testing.</w:t>
+      </w:r>
+    </w:p>
+    <w:p>
+      <w:pPr>
+        <w:jc w:val="center"/>
+        <w:rPr>
+          <w:rFonts w:ascii="Times New Roman" w:hAnsi="Times New Roman" w:cs="Times New Roman"/>
+        </w:rPr>
+      </w:pPr>
+    </w:p>
+    <w:p>
+      <w:pPr>
+        <w:jc w:val="center"/>
+        <w:rPr>
+          <w:rFonts w:ascii="Times New Roman" w:hAnsi="Times New Roman" w:cs="Times New Roman"/>
+          <w:b/>
+          <w:bCs/>
+        </w:rPr>
+      </w:pPr>
+      <w:r>
+        <w:rPr>
+          <w:rFonts w:ascii="Times New Roman" w:hAnsi="Times New Roman" w:cs="Times New Roman"/>
+          <w:b/>
+          <w:bCs/>
+        </w:rPr>
+        <w:t>November 8</w:t>
+      </w:r>
+      <w:r>
+        <w:rPr>
+          <w:rFonts w:ascii="Times New Roman" w:hAnsi="Times New Roman" w:cs="Times New Roman"/>
+          <w:b/>
+          <w:bCs/>
+          <w:vertAlign w:val="superscript"/>
+        </w:rPr>
+        <w:t>th</w:t>
+      </w:r>
+      <w:r>
+        <w:rPr>
+          <w:rFonts w:ascii="Times New Roman" w:hAnsi="Times New Roman" w:cs="Times New Roman"/>
+          <w:b/>
+          <w:bCs/>
+        </w:rPr>
+        <w:t xml:space="preserve">: </w:t>
+      </w:r>
+    </w:p>
+    <w:p>
+      <w:pPr>
+        <w:jc w:val="center"/>
+        <w:rPr>
+          <w:rFonts w:ascii="Times New Roman" w:hAnsi="Times New Roman" w:cs="Times New Roman"/>
+        </w:rPr>
+      </w:pPr>
+    </w:p>
+    <w:p>
+      <w:pPr>
+        <w:jc w:val="center"/>
+        <w:rPr>
+          <w:rFonts w:ascii="Times New Roman" w:hAnsi="Times New Roman" w:cs="Times New Roman"/>
+        </w:rPr>
+      </w:pPr>
+      <w:r>
+        <w:rPr>
+          <w:rFonts w:ascii="Times New Roman" w:hAnsi="Times New Roman" w:cs="Times New Roman"/>
+        </w:rPr>
+        <w:t>Worked on User Interface.</w:t>
+      </w:r>
+    </w:p>
+    <w:p>
+      <w:pPr>
+        <w:jc w:val="center"/>
+        <w:rPr>
+          <w:rFonts w:ascii="Times New Roman" w:hAnsi="Times New Roman" w:cs="Times New Roman"/>
+        </w:rPr>
+      </w:pPr>
+    </w:p>
+    <w:p>
+      <w:pPr>
+        <w:jc w:val="center"/>
+        <w:rPr>
+          <w:rFonts w:ascii="Times New Roman" w:hAnsi="Times New Roman" w:cs="Times New Roman"/>
+          <w:b/>
+          <w:bCs/>
+        </w:rPr>
+      </w:pPr>
+      <w:r>
+        <w:rPr>
+          <w:rFonts w:ascii="Times New Roman" w:hAnsi="Times New Roman" w:cs="Times New Roman"/>
+          <w:b/>
+          <w:bCs/>
+        </w:rPr>
+        <w:t>November 15</w:t>
+      </w:r>
+      <w:r>
+        <w:rPr>
+          <w:rFonts w:ascii="Times New Roman" w:hAnsi="Times New Roman" w:cs="Times New Roman"/>
+          <w:b/>
+          <w:bCs/>
+          <w:vertAlign w:val="superscript"/>
+        </w:rPr>
+        <w:t>th</w:t>
+      </w:r>
+      <w:r>
+        <w:rPr>
+          <w:rFonts w:ascii="Times New Roman" w:hAnsi="Times New Roman" w:cs="Times New Roman"/>
+          <w:b/>
+          <w:bCs/>
+        </w:rPr>
+        <w:t>:</w:t>
+      </w:r>
+    </w:p>
+    <w:p>
+      <w:pPr>
+        <w:jc w:val="center"/>
+        <w:rPr>
+          <w:rFonts w:ascii="Times New Roman" w:hAnsi="Times New Roman" w:cs="Times New Roman"/>
+        </w:rPr>
+      </w:pPr>
+    </w:p>
+    <w:p>
+      <w:pPr>
+        <w:jc w:val="center"/>
+        <w:rPr>
+          <w:rFonts w:ascii="Times New Roman" w:hAnsi="Times New Roman" w:cs="Times New Roman"/>
+        </w:rPr>
+      </w:pPr>
+      <w:r>
+        <w:rPr>
+          <w:rFonts w:ascii="Times New Roman" w:hAnsi="Times New Roman" w:cs="Times New Roman"/>
+        </w:rPr>
+        <w:t>Worked on Friends List on dashboard.</w:t>
+      </w:r>
+    </w:p>
+    <w:p>
+      <w:pPr>
+        <w:jc w:val="center"/>
+        <w:rPr>
+          <w:rFonts w:ascii="Times New Roman" w:hAnsi="Times New Roman" w:cs="Times New Roman"/>
+        </w:rPr>
+      </w:pPr>
+    </w:p>
+    <w:p>
+      <w:pPr>
+        <w:jc w:val="center"/>
+        <w:rPr>
+          <w:rFonts w:ascii="Times New Roman" w:hAnsi="Times New Roman" w:cs="Times New Roman"/>
+        </w:rPr>
+      </w:pPr>
+      <w:r>
+        <w:rPr>
+          <w:rFonts w:ascii="Times New Roman" w:hAnsi="Times New Roman" w:cs="Times New Roman"/>
+        </w:rPr>
+        <w:t>Updated Architecture Design doc.</w:t>
       </w:r>
     </w:p>
     <w:sectPr>

</xml_diff>

<commit_message>
updated minutes, nov 17
</commit_message>
<xml_diff>
--- a/meetingMinutes.docx
+++ b/meetingMinutes.docx
@@ -1268,6 +1268,93 @@
           <w:rFonts w:ascii="Times New Roman" w:hAnsi="Times New Roman" w:cs="Times New Roman"/>
         </w:rPr>
         <w:t>Updated Architecture Design doc.</w:t>
+      </w:r>
+    </w:p>
+    <w:p>
+      <w:pPr>
+        <w:jc w:val="center"/>
+        <w:rPr>
+          <w:rFonts w:ascii="Times New Roman" w:hAnsi="Times New Roman" w:cs="Times New Roman"/>
+        </w:rPr>
+      </w:pPr>
+    </w:p>
+    <w:p>
+      <w:pPr>
+        <w:jc w:val="center"/>
+        <w:rPr>
+          <w:rFonts w:ascii="Times New Roman" w:hAnsi="Times New Roman" w:cs="Times New Roman"/>
+          <w:b/>
+          <w:bCs/>
+        </w:rPr>
+      </w:pPr>
+      <w:r>
+        <w:rPr>
+          <w:rFonts w:ascii="Times New Roman" w:hAnsi="Times New Roman" w:cs="Times New Roman"/>
+          <w:b/>
+          <w:bCs/>
+        </w:rPr>
+        <w:t>November 17</w:t>
+      </w:r>
+      <w:r>
+        <w:rPr>
+          <w:rFonts w:ascii="Times New Roman" w:hAnsi="Times New Roman" w:cs="Times New Roman"/>
+          <w:b/>
+          <w:bCs/>
+          <w:vertAlign w:val="superscript"/>
+        </w:rPr>
+        <w:t>th</w:t>
+      </w:r>
+      <w:r>
+        <w:rPr>
+          <w:rFonts w:ascii="Times New Roman" w:hAnsi="Times New Roman" w:cs="Times New Roman"/>
+          <w:b/>
+          <w:bCs/>
+        </w:rPr>
+        <w:t>:</w:t>
+      </w:r>
+    </w:p>
+    <w:p>
+      <w:pPr>
+        <w:jc w:val="center"/>
+        <w:rPr>
+          <w:rFonts w:ascii="Times New Roman" w:hAnsi="Times New Roman" w:cs="Times New Roman"/>
+        </w:rPr>
+      </w:pPr>
+    </w:p>
+    <w:p>
+      <w:pPr>
+        <w:jc w:val="center"/>
+        <w:rPr>
+          <w:rFonts w:ascii="Times New Roman" w:hAnsi="Times New Roman" w:cs="Times New Roman"/>
+        </w:rPr>
+      </w:pPr>
+      <w:r>
+        <w:rPr>
+          <w:rFonts w:ascii="Times New Roman" w:hAnsi="Times New Roman" w:cs="Times New Roman"/>
+        </w:rPr>
+        <w:t>Brainstormed implementation for friends list in personal profile.</w:t>
+      </w:r>
+    </w:p>
+    <w:p>
+      <w:pPr>
+        <w:jc w:val="center"/>
+        <w:rPr>
+          <w:rFonts w:ascii="Times New Roman" w:hAnsi="Times New Roman" w:cs="Times New Roman"/>
+        </w:rPr>
+      </w:pPr>
+    </w:p>
+    <w:p>
+      <w:pPr>
+        <w:jc w:val="center"/>
+        <w:rPr>
+          <w:rFonts w:ascii="Times New Roman" w:hAnsi="Times New Roman" w:cs="Times New Roman"/>
+        </w:rPr>
+      </w:pPr>
+      <w:r>
+        <w:rPr>
+          <w:rFonts w:ascii="Times New Roman" w:hAnsi="Times New Roman" w:cs="Times New Roman"/>
+        </w:rPr>
+        <w:t>Research on unit testing (pt. 2, ft. Jest).</w:t>
       </w:r>
     </w:p>
     <w:sectPr>

</xml_diff>

<commit_message>
updated minutes, nov 22
</commit_message>
<xml_diff>
--- a/meetingMinutes.docx
+++ b/meetingMinutes.docx
@@ -1355,6 +1355,93 @@
           <w:rFonts w:ascii="Times New Roman" w:hAnsi="Times New Roman" w:cs="Times New Roman"/>
         </w:rPr>
         <w:t>Research on unit testing (pt. 2, ft. Jest).</w:t>
+      </w:r>
+    </w:p>
+    <w:p>
+      <w:pPr>
+        <w:jc w:val="center"/>
+        <w:rPr>
+          <w:rFonts w:ascii="Times New Roman" w:hAnsi="Times New Roman" w:cs="Times New Roman"/>
+        </w:rPr>
+      </w:pPr>
+    </w:p>
+    <w:p>
+      <w:pPr>
+        <w:jc w:val="center"/>
+        <w:rPr>
+          <w:rFonts w:ascii="Times New Roman" w:hAnsi="Times New Roman" w:cs="Times New Roman"/>
+          <w:b/>
+          <w:bCs/>
+        </w:rPr>
+      </w:pPr>
+      <w:r>
+        <w:rPr>
+          <w:rFonts w:ascii="Times New Roman" w:hAnsi="Times New Roman" w:cs="Times New Roman"/>
+          <w:b/>
+          <w:bCs/>
+        </w:rPr>
+        <w:t>November 22</w:t>
+      </w:r>
+      <w:r>
+        <w:rPr>
+          <w:rFonts w:ascii="Times New Roman" w:hAnsi="Times New Roman" w:cs="Times New Roman"/>
+          <w:b/>
+          <w:bCs/>
+          <w:vertAlign w:val="superscript"/>
+        </w:rPr>
+        <w:t>nd</w:t>
+      </w:r>
+      <w:r>
+        <w:rPr>
+          <w:rFonts w:ascii="Times New Roman" w:hAnsi="Times New Roman" w:cs="Times New Roman"/>
+          <w:b/>
+          <w:bCs/>
+        </w:rPr>
+        <w:t>:</w:t>
+      </w:r>
+    </w:p>
+    <w:p>
+      <w:pPr>
+        <w:jc w:val="center"/>
+        <w:rPr>
+          <w:rFonts w:ascii="Times New Roman" w:hAnsi="Times New Roman" w:cs="Times New Roman"/>
+        </w:rPr>
+      </w:pPr>
+    </w:p>
+    <w:p>
+      <w:pPr>
+        <w:jc w:val="center"/>
+        <w:rPr>
+          <w:rFonts w:ascii="Times New Roman" w:hAnsi="Times New Roman" w:cs="Times New Roman"/>
+        </w:rPr>
+      </w:pPr>
+      <w:r>
+        <w:rPr>
+          <w:rFonts w:ascii="Times New Roman" w:hAnsi="Times New Roman" w:cs="Times New Roman"/>
+        </w:rPr>
+        <w:t>Updated documentation for architecture and others.</w:t>
+      </w:r>
+    </w:p>
+    <w:p>
+      <w:pPr>
+        <w:jc w:val="center"/>
+        <w:rPr>
+          <w:rFonts w:ascii="Times New Roman" w:hAnsi="Times New Roman" w:cs="Times New Roman"/>
+        </w:rPr>
+      </w:pPr>
+    </w:p>
+    <w:p>
+      <w:pPr>
+        <w:jc w:val="center"/>
+        <w:rPr>
+          <w:rFonts w:ascii="Times New Roman" w:hAnsi="Times New Roman" w:cs="Times New Roman"/>
+        </w:rPr>
+      </w:pPr>
+      <w:r>
+        <w:rPr>
+          <w:rFonts w:ascii="Times New Roman" w:hAnsi="Times New Roman" w:cs="Times New Roman"/>
+        </w:rPr>
+        <w:t>Revisited features and planned for what functionality we want.</w:t>
       </w:r>
     </w:p>
     <w:sectPr>

</xml_diff>